<commit_message>
Adding IRL section to final paper
</commit_message>
<xml_diff>
--- a/Papers/Project RL/Project Report_04162017.docx
+++ b/Papers/Project RL/Project Report_04162017.docx
@@ -1,6 +1,6 @@
 
 <file path=word/document.xml><?xml version="1.0" encoding="utf-8"?>
-<w:document xmlns:wpc="http://schemas.microsoft.com/office/word/2010/wordprocessingCanvas" xmlns:mo="http://schemas.microsoft.com/office/mac/office/2008/main" xmlns:mc="http://schemas.openxmlformats.org/markup-compatibility/2006" xmlns:mv="urn:schemas-microsoft-com:mac:vml" xmlns:o="urn:schemas-microsoft-com:office:office" xmlns:r="http://schemas.openxmlformats.org/officeDocument/2006/relationships" xmlns:m="http://schemas.openxmlformats.org/officeDocument/2006/math" xmlns:v="urn:schemas-microsoft-com:vml" xmlns:wp14="http://schemas.microsoft.com/office/word/2010/wordprocessingDrawing" xmlns:wp="http://schemas.openxmlformats.org/drawingml/2006/wordprocessingDrawing" xmlns:w10="urn:schemas-microsoft-com:office:word" xmlns:w="http://schemas.openxmlformats.org/wordprocessingml/2006/main" xmlns:w14="http://schemas.microsoft.com/office/word/2010/wordml" xmlns:w15="http://schemas.microsoft.com/office/word/2012/wordml" xmlns:wpg="http://schemas.microsoft.com/office/word/2010/wordprocessingGroup" xmlns:wpi="http://schemas.microsoft.com/office/word/2010/wordprocessingInk" xmlns:wne="http://schemas.microsoft.com/office/word/2006/wordml" xmlns:wps="http://schemas.microsoft.com/office/word/2010/wordprocessingShape" mc:Ignorable="w14 w15 wp14">
+<w:document xmlns:wpc="http://schemas.microsoft.com/office/word/2010/wordprocessingCanvas" xmlns:mc="http://schemas.openxmlformats.org/markup-compatibility/2006" xmlns:o="urn:schemas-microsoft-com:office:office" xmlns:r="http://schemas.openxmlformats.org/officeDocument/2006/relationships" xmlns:m="http://schemas.openxmlformats.org/officeDocument/2006/math" xmlns:v="urn:schemas-microsoft-com:vml" xmlns:wp14="http://schemas.microsoft.com/office/word/2010/wordprocessingDrawing" xmlns:wp="http://schemas.openxmlformats.org/drawingml/2006/wordprocessingDrawing" xmlns:w10="urn:schemas-microsoft-com:office:word" xmlns:w="http://schemas.openxmlformats.org/wordprocessingml/2006/main" xmlns:w14="http://schemas.microsoft.com/office/word/2010/wordml" xmlns:w15="http://schemas.microsoft.com/office/word/2012/wordml" xmlns:wpg="http://schemas.microsoft.com/office/word/2010/wordprocessingGroup" xmlns:wpi="http://schemas.microsoft.com/office/word/2010/wordprocessingInk" xmlns:wne="http://schemas.microsoft.com/office/word/2006/wordml" xmlns:wps="http://schemas.microsoft.com/office/word/2010/wordprocessingShape" mc:Ignorable="w14 w15 wp14">
   <w:body>
     <w:p>
       <w:pPr>
@@ -34,25 +34,14 @@
           <w:szCs w:val="24"/>
         </w:rPr>
       </w:pPr>
-      <w:proofErr w:type="spellStart"/>
-      <w:r>
-        <w:rPr>
-          <w:rFonts w:ascii="Times New Roman" w:hAnsi="Times New Roman" w:cs="Times New Roman"/>
-          <w:b/>
-          <w:sz w:val="24"/>
-          <w:szCs w:val="24"/>
-        </w:rPr>
-        <w:t>Kamwoo</w:t>
-      </w:r>
-      <w:proofErr w:type="spellEnd"/>
-      <w:r>
-        <w:rPr>
-          <w:rFonts w:ascii="Times New Roman" w:hAnsi="Times New Roman" w:cs="Times New Roman"/>
-          <w:b/>
-          <w:sz w:val="24"/>
-          <w:szCs w:val="24"/>
-        </w:rPr>
-        <w:t xml:space="preserve"> Lee (kl9ch), Mark Rucker</w:t>
+      <w:r>
+        <w:rPr>
+          <w:rFonts w:ascii="Times New Roman" w:hAnsi="Times New Roman" w:cs="Times New Roman"/>
+          <w:b/>
+          <w:sz w:val="24"/>
+          <w:szCs w:val="24"/>
+        </w:rPr>
+        <w:t>Kamwoo Lee (kl9ch), Mark Rucker</w:t>
       </w:r>
       <w:r>
         <w:rPr>
@@ -235,23 +224,55 @@
           <w:sz w:val="24"/>
           <w:szCs w:val="24"/>
         </w:rPr>
-        <w:t>result in interesting emergent behavior at the aggregate level. Th</w:t>
-      </w:r>
-      <w:r>
-        <w:rPr>
-          <w:rFonts w:ascii="Times New Roman" w:hAnsi="Times New Roman" w:cs="Times New Roman"/>
-          <w:sz w:val="24"/>
-          <w:szCs w:val="24"/>
-        </w:rPr>
-        <w:t xml:space="preserve">e problem is that we first need </w:t>
-      </w:r>
-      <w:r>
-        <w:rPr>
-          <w:rFonts w:ascii="Times New Roman" w:hAnsi="Times New Roman" w:cs="Times New Roman"/>
-          <w:sz w:val="24"/>
-          <w:szCs w:val="24"/>
-        </w:rPr>
-        <w:t>these simple rules to build an ABM, which often requires deep insight about an agent</w:t>
+        <w:t xml:space="preserve">result in interesting emergent behavior at </w:t>
+      </w:r>
+      <w:r>
+        <w:rPr>
+          <w:rFonts w:ascii="Times New Roman" w:hAnsi="Times New Roman" w:cs="Times New Roman"/>
+          <w:sz w:val="24"/>
+          <w:szCs w:val="24"/>
+        </w:rPr>
+        <w:t>an</w:t>
+      </w:r>
+      <w:r>
+        <w:rPr>
+          <w:rFonts w:ascii="Times New Roman" w:hAnsi="Times New Roman" w:cs="Times New Roman"/>
+          <w:sz w:val="24"/>
+          <w:szCs w:val="24"/>
+        </w:rPr>
+        <w:t xml:space="preserve"> aggregate level. </w:t>
+      </w:r>
+      <w:r>
+        <w:rPr>
+          <w:rFonts w:ascii="Times New Roman" w:hAnsi="Times New Roman" w:cs="Times New Roman"/>
+          <w:sz w:val="24"/>
+          <w:szCs w:val="24"/>
+        </w:rPr>
+        <w:t xml:space="preserve">Unfortunately, discovering </w:t>
+      </w:r>
+      <w:r>
+        <w:rPr>
+          <w:rFonts w:ascii="Times New Roman" w:hAnsi="Times New Roman" w:cs="Times New Roman"/>
+          <w:sz w:val="24"/>
+          <w:szCs w:val="24"/>
+        </w:rPr>
+        <w:t>these simple rules</w:t>
+      </w:r>
+      <w:r>
+        <w:rPr>
+          <w:rFonts w:ascii="Times New Roman" w:hAnsi="Times New Roman" w:cs="Times New Roman"/>
+          <w:sz w:val="24"/>
+          <w:szCs w:val="24"/>
+        </w:rPr>
+        <w:t>, is often very challenging and</w:t>
+      </w:r>
+      <w:r>
+        <w:rPr>
+          <w:rFonts w:ascii="Times New Roman" w:hAnsi="Times New Roman" w:cs="Times New Roman"/>
+          <w:sz w:val="24"/>
+          <w:szCs w:val="24"/>
+        </w:rPr>
+        <w:t xml:space="preserve"> requires deep insight about an agent</w:t>
       </w:r>
       <w:r>
         <w:rPr>
@@ -291,7 +312,15 @@
           <w:sz w:val="24"/>
           <w:szCs w:val="24"/>
         </w:rPr>
-        <w:t>by Inverse Reinforcement Learning (IRL), it could be a meaningfu</w:t>
+        <w:t>through</w:t>
+      </w:r>
+      <w:r>
+        <w:rPr>
+          <w:rFonts w:ascii="Times New Roman" w:hAnsi="Times New Roman" w:cs="Times New Roman"/>
+          <w:sz w:val="24"/>
+          <w:szCs w:val="24"/>
+        </w:rPr>
+        <w:t xml:space="preserve"> Inverse Reinforcement Learning (IRL), it could be a meaningfu</w:t>
       </w:r>
       <w:r>
         <w:rPr>
@@ -407,25 +436,7 @@
           <w:sz w:val="24"/>
           <w:szCs w:val="24"/>
         </w:rPr>
-        <w:t>… how system level properties emerge from the adaptive behavior of agents (</w:t>
-      </w:r>
-      <w:proofErr w:type="spellStart"/>
-      <w:r>
-        <w:rPr>
-          <w:rFonts w:ascii="Times New Roman" w:hAnsi="Times New Roman" w:cs="Times New Roman"/>
-          <w:sz w:val="24"/>
-          <w:szCs w:val="24"/>
-        </w:rPr>
-        <w:t>Railsback</w:t>
-      </w:r>
-      <w:proofErr w:type="spellEnd"/>
-      <w:r>
-        <w:rPr>
-          <w:rFonts w:ascii="Times New Roman" w:hAnsi="Times New Roman" w:cs="Times New Roman"/>
-          <w:sz w:val="24"/>
-          <w:szCs w:val="24"/>
-        </w:rPr>
-        <w:t xml:space="preserve"> 2001) as well as how the system affects individuals.</w:t>
+        <w:t>… how system level properties emerge from the adaptive behavior of agents (Railsback 2001) as well as how the system affects individuals.</w:t>
       </w:r>
     </w:p>
     <w:p>
@@ -483,7 +494,331 @@
           <w:sz w:val="24"/>
           <w:szCs w:val="24"/>
         </w:rPr>
-        <w:t>(General explanation of IRL)</w:t>
+        <w:t>To understand Inverse Reinforcement Learning one first needs to understand Reinforcement Learning. Reinforcement Learning is a machine learning framework built to optimize and control MDP</w:t>
+      </w:r>
+      <w:r>
+        <w:rPr>
+          <w:rFonts w:ascii="Times New Roman" w:hAnsi="Times New Roman" w:cs="Times New Roman"/>
+          <w:sz w:val="24"/>
+          <w:szCs w:val="24"/>
+        </w:rPr>
+        <w:t>’s</w:t>
+      </w:r>
+      <w:r>
+        <w:rPr>
+          <w:rFonts w:ascii="Times New Roman" w:hAnsi="Times New Roman" w:cs="Times New Roman"/>
+          <w:sz w:val="24"/>
+          <w:szCs w:val="24"/>
+        </w:rPr>
+        <w:t xml:space="preserve">. Within this framework are </w:t>
+      </w:r>
+      <w:r>
+        <w:rPr>
+          <w:rFonts w:ascii="Times New Roman" w:hAnsi="Times New Roman" w:cs="Times New Roman"/>
+          <w:sz w:val="24"/>
+          <w:szCs w:val="24"/>
+        </w:rPr>
+        <w:t>five</w:t>
+      </w:r>
+      <w:r>
+        <w:rPr>
+          <w:rFonts w:ascii="Times New Roman" w:hAnsi="Times New Roman" w:cs="Times New Roman"/>
+          <w:sz w:val="24"/>
+          <w:szCs w:val="24"/>
+        </w:rPr>
+        <w:t xml:space="preserve"> primary components:</w:t>
+      </w:r>
+    </w:p>
+    <w:p>
+      <w:pPr>
+        <w:pStyle w:val="ListParagraph"/>
+        <w:numPr>
+          <w:ilvl w:val="0"/>
+          <w:numId w:val="18"/>
+        </w:numPr>
+        <w:spacing w:after="0" w:line="360" w:lineRule="auto"/>
+        <w:rPr>
+          <w:rFonts w:ascii="Times New Roman" w:hAnsi="Times New Roman" w:cs="Times New Roman"/>
+          <w:sz w:val="24"/>
+          <w:szCs w:val="24"/>
+        </w:rPr>
+      </w:pPr>
+      <w:r>
+        <w:rPr>
+          <w:rFonts w:ascii="Times New Roman" w:hAnsi="Times New Roman" w:cs="Times New Roman"/>
+          <w:sz w:val="24"/>
+          <w:szCs w:val="24"/>
+        </w:rPr>
+        <w:t>State</w:t>
+      </w:r>
+      <w:r>
+        <w:rPr>
+          <w:rFonts w:ascii="Times New Roman" w:hAnsi="Times New Roman" w:cs="Times New Roman"/>
+          <w:sz w:val="24"/>
+          <w:szCs w:val="24"/>
+        </w:rPr>
+        <w:t xml:space="preserve"> – The set of all observations at any given point in an agent’s environment</w:t>
+      </w:r>
+    </w:p>
+    <w:p>
+      <w:pPr>
+        <w:pStyle w:val="ListParagraph"/>
+        <w:numPr>
+          <w:ilvl w:val="0"/>
+          <w:numId w:val="18"/>
+        </w:numPr>
+        <w:spacing w:after="0" w:line="360" w:lineRule="auto"/>
+        <w:rPr>
+          <w:rFonts w:ascii="Times New Roman" w:hAnsi="Times New Roman" w:cs="Times New Roman"/>
+          <w:sz w:val="24"/>
+          <w:szCs w:val="24"/>
+        </w:rPr>
+      </w:pPr>
+      <w:r>
+        <w:rPr>
+          <w:rFonts w:ascii="Times New Roman" w:hAnsi="Times New Roman" w:cs="Times New Roman"/>
+          <w:sz w:val="24"/>
+          <w:szCs w:val="24"/>
+        </w:rPr>
+        <w:t>Actions</w:t>
+      </w:r>
+      <w:r>
+        <w:rPr>
+          <w:rFonts w:ascii="Times New Roman" w:hAnsi="Times New Roman" w:cs="Times New Roman"/>
+          <w:sz w:val="24"/>
+          <w:szCs w:val="24"/>
+        </w:rPr>
+        <w:t xml:space="preserve"> – The set of all actions which an agent is allowed to take at any given time step</w:t>
+      </w:r>
+    </w:p>
+    <w:p>
+      <w:pPr>
+        <w:pStyle w:val="ListParagraph"/>
+        <w:numPr>
+          <w:ilvl w:val="0"/>
+          <w:numId w:val="18"/>
+        </w:numPr>
+        <w:spacing w:after="0" w:line="360" w:lineRule="auto"/>
+        <w:rPr>
+          <w:rFonts w:ascii="Times New Roman" w:hAnsi="Times New Roman" w:cs="Times New Roman"/>
+          <w:sz w:val="24"/>
+          <w:szCs w:val="24"/>
+        </w:rPr>
+      </w:pPr>
+      <w:r>
+        <w:rPr>
+          <w:rFonts w:ascii="Times New Roman" w:hAnsi="Times New Roman" w:cs="Times New Roman"/>
+          <w:sz w:val="24"/>
+          <w:szCs w:val="24"/>
+        </w:rPr>
+        <w:t>Transitions – The probabilities of ending up in a State after taking an Action in the current State</w:t>
+      </w:r>
+    </w:p>
+    <w:p>
+      <w:pPr>
+        <w:pStyle w:val="ListParagraph"/>
+        <w:numPr>
+          <w:ilvl w:val="0"/>
+          <w:numId w:val="18"/>
+        </w:numPr>
+        <w:spacing w:after="0" w:line="360" w:lineRule="auto"/>
+        <w:rPr>
+          <w:rFonts w:ascii="Times New Roman" w:hAnsi="Times New Roman" w:cs="Times New Roman"/>
+          <w:sz w:val="24"/>
+          <w:szCs w:val="24"/>
+        </w:rPr>
+      </w:pPr>
+      <w:r>
+        <w:rPr>
+          <w:rFonts w:ascii="Times New Roman" w:hAnsi="Times New Roman" w:cs="Times New Roman"/>
+          <w:sz w:val="24"/>
+          <w:szCs w:val="24"/>
+        </w:rPr>
+        <w:t>Policy</w:t>
+      </w:r>
+      <w:r>
+        <w:rPr>
+          <w:rFonts w:ascii="Times New Roman" w:hAnsi="Times New Roman" w:cs="Times New Roman"/>
+          <w:sz w:val="24"/>
+          <w:szCs w:val="24"/>
+        </w:rPr>
+        <w:t xml:space="preserve"> – A function which maps States to Actions</w:t>
+      </w:r>
+    </w:p>
+    <w:p>
+      <w:pPr>
+        <w:pStyle w:val="ListParagraph"/>
+        <w:numPr>
+          <w:ilvl w:val="0"/>
+          <w:numId w:val="18"/>
+        </w:numPr>
+        <w:spacing w:after="0" w:line="360" w:lineRule="auto"/>
+        <w:rPr>
+          <w:rFonts w:ascii="Times New Roman" w:hAnsi="Times New Roman" w:cs="Times New Roman"/>
+          <w:sz w:val="24"/>
+          <w:szCs w:val="24"/>
+        </w:rPr>
+      </w:pPr>
+      <w:r>
+        <w:rPr>
+          <w:rFonts w:ascii="Times New Roman" w:hAnsi="Times New Roman" w:cs="Times New Roman"/>
+          <w:sz w:val="24"/>
+          <w:szCs w:val="24"/>
+        </w:rPr>
+        <w:t>Reward</w:t>
+      </w:r>
+      <w:r>
+        <w:rPr>
+          <w:rFonts w:ascii="Times New Roman" w:hAnsi="Times New Roman" w:cs="Times New Roman"/>
+          <w:sz w:val="24"/>
+          <w:szCs w:val="24"/>
+        </w:rPr>
+        <w:t xml:space="preserve"> – A function which characterizes  </w:t>
+      </w:r>
+    </w:p>
+    <w:p>
+      <w:pPr>
+        <w:spacing w:after="0" w:line="360" w:lineRule="auto"/>
+        <w:rPr>
+          <w:rFonts w:ascii="Times New Roman" w:hAnsi="Times New Roman" w:cs="Times New Roman"/>
+          <w:sz w:val="24"/>
+          <w:szCs w:val="24"/>
+        </w:rPr>
+      </w:pPr>
+    </w:p>
+    <w:p>
+      <w:pPr>
+        <w:spacing w:after="0" w:line="360" w:lineRule="auto"/>
+        <w:rPr>
+          <w:rFonts w:ascii="Times New Roman" w:hAnsi="Times New Roman" w:cs="Times New Roman"/>
+          <w:sz w:val="24"/>
+          <w:szCs w:val="24"/>
+        </w:rPr>
+      </w:pPr>
+      <w:r>
+        <w:rPr>
+          <w:rFonts w:ascii="Times New Roman" w:hAnsi="Times New Roman" w:cs="Times New Roman"/>
+          <w:sz w:val="24"/>
+          <w:szCs w:val="24"/>
+        </w:rPr>
+        <w:lastRenderedPageBreak/>
+        <w:t>When solving</w:t>
+      </w:r>
+      <w:r>
+        <w:rPr>
+          <w:rFonts w:ascii="Times New Roman" w:hAnsi="Times New Roman" w:cs="Times New Roman"/>
+          <w:sz w:val="24"/>
+          <w:szCs w:val="24"/>
+        </w:rPr>
+        <w:t xml:space="preserve"> a traditional </w:t>
+      </w:r>
+      <w:r>
+        <w:rPr>
+          <w:rFonts w:ascii="Times New Roman" w:hAnsi="Times New Roman" w:cs="Times New Roman"/>
+          <w:sz w:val="24"/>
+          <w:szCs w:val="24"/>
+        </w:rPr>
+        <w:t>Reinforcement Learning</w:t>
+      </w:r>
+      <w:r>
+        <w:rPr>
+          <w:rFonts w:ascii="Times New Roman" w:hAnsi="Times New Roman" w:cs="Times New Roman"/>
+          <w:sz w:val="24"/>
+          <w:szCs w:val="24"/>
+        </w:rPr>
+        <w:t xml:space="preserve"> problem all the above components </w:t>
+      </w:r>
+      <w:r>
+        <w:rPr>
+          <w:rFonts w:ascii="Times New Roman" w:hAnsi="Times New Roman" w:cs="Times New Roman"/>
+          <w:sz w:val="24"/>
+          <w:szCs w:val="24"/>
+        </w:rPr>
+        <w:t>are known except for the Policy. One then tries to solve for a policy which provides maximum reward.</w:t>
+      </w:r>
+      <w:r>
+        <w:rPr>
+          <w:rFonts w:ascii="Times New Roman" w:hAnsi="Times New Roman" w:cs="Times New Roman"/>
+          <w:sz w:val="24"/>
+          <w:szCs w:val="24"/>
+        </w:rPr>
+        <w:t xml:space="preserve"> </w:t>
+      </w:r>
+      <w:r>
+        <w:rPr>
+          <w:rFonts w:ascii="Times New Roman" w:hAnsi="Times New Roman" w:cs="Times New Roman"/>
+          <w:sz w:val="24"/>
+          <w:szCs w:val="24"/>
+        </w:rPr>
+        <w:t xml:space="preserve">When solving an Inverse Reinforcement Learning problem the same five components are </w:t>
+      </w:r>
+      <w:r>
+        <w:rPr>
+          <w:rFonts w:ascii="Times New Roman" w:hAnsi="Times New Roman" w:cs="Times New Roman"/>
+          <w:sz w:val="24"/>
+          <w:szCs w:val="24"/>
+        </w:rPr>
+        <w:t xml:space="preserve">considered but instead of solving for a Policy we are concerned with finding the Reward. </w:t>
+      </w:r>
+    </w:p>
+    <w:p>
+      <w:pPr>
+        <w:spacing w:after="0" w:line="360" w:lineRule="auto"/>
+        <w:rPr>
+          <w:rFonts w:ascii="Times New Roman" w:hAnsi="Times New Roman" w:cs="Times New Roman"/>
+          <w:sz w:val="24"/>
+          <w:szCs w:val="24"/>
+        </w:rPr>
+      </w:pPr>
+    </w:p>
+    <w:p>
+      <w:pPr>
+        <w:spacing w:after="0" w:line="360" w:lineRule="auto"/>
+        <w:rPr>
+          <w:rFonts w:ascii="Times New Roman" w:hAnsi="Times New Roman" w:cs="Times New Roman"/>
+          <w:sz w:val="24"/>
+          <w:szCs w:val="24"/>
+        </w:rPr>
+      </w:pPr>
+      <w:r>
+        <w:rPr>
+          <w:rFonts w:ascii="Times New Roman" w:hAnsi="Times New Roman" w:cs="Times New Roman"/>
+          <w:sz w:val="24"/>
+          <w:szCs w:val="24"/>
+        </w:rPr>
+        <w:t>Within the research community Inverse Reinforcement Learning has been studied with varying levels of constraints. In the simplest case, States, Actions, Transitions and an optimal Policy are known fully -- leaving only the Reward as unknown. At the other extreme, often times only the State and Action space</w:t>
+      </w:r>
+      <w:r>
+        <w:rPr>
+          <w:rFonts w:ascii="Times New Roman" w:hAnsi="Times New Roman" w:cs="Times New Roman"/>
+          <w:sz w:val="24"/>
+          <w:szCs w:val="24"/>
+        </w:rPr>
+        <w:t>s</w:t>
+      </w:r>
+      <w:r>
+        <w:rPr>
+          <w:rFonts w:ascii="Times New Roman" w:hAnsi="Times New Roman" w:cs="Times New Roman"/>
+          <w:sz w:val="24"/>
+          <w:szCs w:val="24"/>
+        </w:rPr>
+        <w:t xml:space="preserve"> are fully known. </w:t>
+      </w:r>
+      <w:r>
+        <w:rPr>
+          <w:rFonts w:ascii="Times New Roman" w:hAnsi="Times New Roman" w:cs="Times New Roman"/>
+          <w:sz w:val="24"/>
+          <w:szCs w:val="24"/>
+        </w:rPr>
+        <w:t>In these instances, in place of Transitions and Policies, a sequence of state action pairs are provided. These sequences are referred to as t</w:t>
+      </w:r>
+      <w:r>
+        <w:rPr>
+          <w:rFonts w:ascii="Times New Roman" w:hAnsi="Times New Roman" w:cs="Times New Roman"/>
+          <w:sz w:val="24"/>
+          <w:szCs w:val="24"/>
+        </w:rPr>
+        <w:t>rajectories and, in the worst cases, it isn’t even assumed that given trajectories are optimally solving for the true reward.</w:t>
       </w:r>
     </w:p>
     <w:p>
@@ -1077,25 +1412,7 @@
           <w:sz w:val="24"/>
           <w:szCs w:val="24"/>
         </w:rPr>
-        <w:t xml:space="preserve">Using </w:t>
-      </w:r>
-      <w:proofErr w:type="spellStart"/>
-      <w:r>
-        <w:rPr>
-          <w:rFonts w:ascii="Times New Roman" w:hAnsi="Times New Roman" w:cs="Times New Roman"/>
-          <w:sz w:val="24"/>
-          <w:szCs w:val="24"/>
-        </w:rPr>
-        <w:t>NetLogo</w:t>
-      </w:r>
-      <w:proofErr w:type="spellEnd"/>
-      <w:r>
-        <w:rPr>
-          <w:rFonts w:ascii="Times New Roman" w:hAnsi="Times New Roman" w:cs="Times New Roman"/>
-          <w:sz w:val="24"/>
-          <w:szCs w:val="24"/>
-        </w:rPr>
-        <w:t>, 20 sets of data</w:t>
+        <w:t>Using NetLogo, 20 sets of data</w:t>
       </w:r>
       <w:r>
         <w:rPr>
@@ -1595,25 +1912,7 @@
           <w:sz w:val="24"/>
           <w:szCs w:val="24"/>
         </w:rPr>
-        <w:t xml:space="preserve">ime in this data is discretized in ticks (time scale in </w:t>
-      </w:r>
-      <w:proofErr w:type="spellStart"/>
-      <w:r>
-        <w:rPr>
-          <w:rFonts w:ascii="Times New Roman" w:hAnsi="Times New Roman" w:cs="Times New Roman"/>
-          <w:sz w:val="24"/>
-          <w:szCs w:val="24"/>
-        </w:rPr>
-        <w:t>NetLogo</w:t>
-      </w:r>
-      <w:proofErr w:type="spellEnd"/>
-      <w:r>
-        <w:rPr>
-          <w:rFonts w:ascii="Times New Roman" w:hAnsi="Times New Roman" w:cs="Times New Roman"/>
-          <w:sz w:val="24"/>
-          <w:szCs w:val="24"/>
-        </w:rPr>
-        <w:t>).</w:t>
+        <w:t>ime in this data is discretized in ticks (time scale in NetLogo).</w:t>
       </w:r>
       <w:r>
         <w:rPr>
@@ -1876,7 +2175,17 @@
           <w:sz w:val="24"/>
           <w:szCs w:val="24"/>
         </w:rPr>
-        <w:t xml:space="preserve">Racists: Speak for 1 tick with a same character and </w:t>
+        <w:t>Strongly biased people</w:t>
+      </w:r>
+      <w:bookmarkStart w:id="0" w:name="_GoBack"/>
+      <w:bookmarkEnd w:id="0"/>
+      <w:r>
+        <w:rPr>
+          <w:rFonts w:ascii="Times New Roman" w:hAnsi="Times New Roman" w:cs="Times New Roman"/>
+          <w:sz w:val="24"/>
+          <w:szCs w:val="24"/>
+        </w:rPr>
+        <w:t xml:space="preserve">: Speak for 1 tick with a same character and </w:t>
       </w:r>
       <w:r>
         <w:rPr>
@@ -2036,10 +2345,10 @@
             <v:path o:extrusionok="f" gradientshapeok="t" o:connecttype="rect"/>
             <o:lock v:ext="edit" aspectratio="t"/>
           </v:shapetype>
-          <v:shape id="_x0000_i1025" type="#_x0000_t75" style="width:7in;height:429.65pt" o:ole="">
+          <v:shape id="_x0000_i1025" type="#_x0000_t75" style="width:503.7pt;height:429.3pt" o:ole="">
             <v:imagedata r:id="rId8" o:title=""/>
           </v:shape>
-          <o:OLEObject Type="Embed" ProgID="Visio.Drawing.15" ShapeID="_x0000_i1025" DrawAspect="Content" ObjectID="_1553861553" r:id="rId9"/>
+          <o:OLEObject Type="Embed" ProgID="Visio.Drawing.15" ShapeID="_x0000_i1025" DrawAspect="Content" ObjectID="_1553880470" r:id="rId9"/>
         </w:object>
       </w:r>
     </w:p>
@@ -2252,25 +2561,7 @@
           <w:sz w:val="24"/>
           <w:szCs w:val="24"/>
         </w:rPr>
-        <w:t xml:space="preserve">The transition probabilities </w:t>
-      </w:r>
-      <w:proofErr w:type="gramStart"/>
-      <w:r>
-        <w:rPr>
-          <w:rFonts w:ascii="Times New Roman" w:hAnsi="Times New Roman" w:cs="Times New Roman"/>
-          <w:sz w:val="24"/>
-          <w:szCs w:val="24"/>
-        </w:rPr>
-        <w:t>is</w:t>
-      </w:r>
-      <w:proofErr w:type="gramEnd"/>
-      <w:r>
-        <w:rPr>
-          <w:rFonts w:ascii="Times New Roman" w:hAnsi="Times New Roman" w:cs="Times New Roman"/>
-          <w:sz w:val="24"/>
-          <w:szCs w:val="24"/>
-        </w:rPr>
-        <w:t xml:space="preserve"> 3 dimensional matrix with 29 departure states, 29 destination states, and 4 actions. Each element of the matrix has the probability that an agent lands on the destination state when taking an action in the departure state. It is often difficult to define the transition probability for all actions in all states</w:t>
+        <w:t>The transition probabilities is 3 dimensional matrix with 29 departure states, 29 destination states, and 4 actions. Each element of the matrix has the probability that an agent lands on the destination state when taking an action in the departure state. It is often difficult to define the transition probability for all actions in all states</w:t>
       </w:r>
       <w:r>
         <w:rPr>
@@ -2433,6 +2724,7 @@
           <w:noProof/>
           <w:sz w:val="24"/>
           <w:szCs w:val="24"/>
+          <w:lang w:eastAsia="en-US"/>
         </w:rPr>
         <w:drawing>
           <wp:anchor distT="0" distB="0" distL="114300" distR="114300" simplePos="0" relativeHeight="251658240" behindDoc="0" locked="0" layoutInCell="1" allowOverlap="1" wp14:anchorId="58C417A1" wp14:editId="5BD88F49">
@@ -2568,25 +2860,7 @@
           <w:sz w:val="24"/>
           <w:szCs w:val="24"/>
         </w:rPr>
-        <w:t xml:space="preserve">We used </w:t>
-      </w:r>
-      <w:proofErr w:type="spellStart"/>
-      <w:r>
-        <w:rPr>
-          <w:rFonts w:ascii="Times New Roman" w:hAnsi="Times New Roman" w:cs="Times New Roman"/>
-          <w:sz w:val="24"/>
-          <w:szCs w:val="24"/>
-        </w:rPr>
-        <w:t>Abbeel</w:t>
-      </w:r>
-      <w:proofErr w:type="spellEnd"/>
-      <w:r>
-        <w:rPr>
-          <w:rFonts w:ascii="Times New Roman" w:hAnsi="Times New Roman" w:cs="Times New Roman"/>
-          <w:sz w:val="24"/>
-          <w:szCs w:val="24"/>
-        </w:rPr>
-        <w:t xml:space="preserve"> and Ng’s projection algorithm. This algorithm mixes together output policies to obtain a policy whose feature expectations are most similar to that of the sample data</w:t>
+        <w:t>We used Abbeel and Ng’s projection algorithm. This algorithm mixes together output policies to obtain a policy whose feature expectations are most similar to that of the sample data</w:t>
       </w:r>
       <w:r>
         <w:rPr>
@@ -2679,8 +2953,6 @@
           <w:szCs w:val="24"/>
         </w:rPr>
       </w:pPr>
-      <w:bookmarkStart w:id="0" w:name="_GoBack"/>
-      <w:bookmarkEnd w:id="0"/>
     </w:p>
     <w:p>
       <w:pPr>
@@ -2742,6 +3014,7 @@
       <w:r>
         <w:rPr>
           <w:noProof/>
+          <w:lang w:eastAsia="en-US"/>
         </w:rPr>
         <w:drawing>
           <wp:inline distT="0" distB="0" distL="0" distR="0" wp14:anchorId="17123D75" wp14:editId="3332E1A7">
@@ -2892,6 +3165,7 @@
           <w:noProof/>
           <w:sz w:val="24"/>
           <w:szCs w:val="24"/>
+          <w:lang w:eastAsia="en-US"/>
         </w:rPr>
         <w:drawing>
           <wp:inline distT="0" distB="0" distL="0" distR="0" wp14:anchorId="75CD9C53" wp14:editId="53CC4FC2">
@@ -3172,6 +3446,7 @@
           <w:noProof/>
           <w:sz w:val="24"/>
           <w:szCs w:val="24"/>
+          <w:lang w:eastAsia="en-US"/>
         </w:rPr>
         <w:drawing>
           <wp:inline distT="0" distB="0" distL="0" distR="0" wp14:anchorId="682E0A4D" wp14:editId="5F01DE65">
@@ -3364,6 +3639,7 @@
           <w:noProof/>
           <w:sz w:val="24"/>
           <w:szCs w:val="24"/>
+          <w:lang w:eastAsia="en-US"/>
         </w:rPr>
         <w:drawing>
           <wp:inline distT="0" distB="0" distL="0" distR="0" wp14:anchorId="4D78754C" wp14:editId="3EE34AF5">
@@ -3598,25 +3874,7 @@
           <w:sz w:val="24"/>
           <w:szCs w:val="24"/>
         </w:rPr>
-        <w:t xml:space="preserve">Although the whole progress of segregation cannot be presented here, we can show the similarity of segregation after same ticks as shown in figure </w:t>
-      </w:r>
-      <w:proofErr w:type="gramStart"/>
-      <w:r>
-        <w:rPr>
-          <w:rFonts w:ascii="Times New Roman" w:hAnsi="Times New Roman" w:cs="Times New Roman"/>
-          <w:sz w:val="24"/>
-          <w:szCs w:val="24"/>
-        </w:rPr>
-        <w:t>[ ]</w:t>
-      </w:r>
-      <w:proofErr w:type="gramEnd"/>
-      <w:r>
-        <w:rPr>
-          <w:rFonts w:ascii="Times New Roman" w:hAnsi="Times New Roman" w:cs="Times New Roman"/>
-          <w:sz w:val="24"/>
-          <w:szCs w:val="24"/>
-        </w:rPr>
-        <w:t>.</w:t>
+        <w:t>Although the whole progress of segregation cannot be presented here, we can show the similarity of segregation after same ticks as shown in figure [ ].</w:t>
       </w:r>
     </w:p>
     <w:p>
@@ -3643,6 +3901,7 @@
       <w:r>
         <w:rPr>
           <w:noProof/>
+          <w:lang w:eastAsia="en-US"/>
         </w:rPr>
         <w:drawing>
           <wp:inline distT="0" distB="0" distL="0" distR="0" wp14:anchorId="0012085B" wp14:editId="09BED0EA">
@@ -3692,6 +3951,7 @@
       <w:r>
         <w:rPr>
           <w:noProof/>
+          <w:lang w:eastAsia="en-US"/>
         </w:rPr>
         <w:drawing>
           <wp:inline distT="0" distB="0" distL="0" distR="0" wp14:anchorId="02EAE4B7" wp14:editId="0854E739">
@@ -4945,6 +5205,7 @@
       <w:r>
         <w:rPr>
           <w:noProof/>
+          <w:lang w:eastAsia="en-US"/>
         </w:rPr>
         <w:drawing>
           <wp:inline distT="0" distB="0" distL="0" distR="0" wp14:anchorId="7141D442" wp14:editId="0578DFDE">
@@ -4994,6 +5255,7 @@
       <w:r>
         <w:rPr>
           <w:noProof/>
+          <w:lang w:eastAsia="en-US"/>
         </w:rPr>
         <w:drawing>
           <wp:inline distT="0" distB="0" distL="0" distR="0" wp14:anchorId="6531A75B" wp14:editId="3CEE27E6">
@@ -5423,23 +5685,13 @@
           <w:szCs w:val="24"/>
         </w:rPr>
       </w:pPr>
-      <w:proofErr w:type="spellStart"/>
-      <w:r>
-        <w:rPr>
-          <w:rFonts w:ascii="Times New Roman" w:hAnsi="Times New Roman" w:cs="Times New Roman"/>
-          <w:sz w:val="24"/>
-          <w:szCs w:val="24"/>
-        </w:rPr>
-        <w:t>Railsback</w:t>
-      </w:r>
-      <w:proofErr w:type="spellEnd"/>
-      <w:r>
-        <w:rPr>
-          <w:rFonts w:ascii="Times New Roman" w:hAnsi="Times New Roman" w:cs="Times New Roman"/>
-          <w:sz w:val="24"/>
-          <w:szCs w:val="24"/>
-        </w:rPr>
-        <w:t>, S.F., 2001. Concepts from complex adaptive systems as a framework for individual-bas</w:t>
+      <w:r>
+        <w:rPr>
+          <w:rFonts w:ascii="Times New Roman" w:hAnsi="Times New Roman" w:cs="Times New Roman"/>
+          <w:sz w:val="24"/>
+          <w:szCs w:val="24"/>
+        </w:rPr>
+        <w:t>Railsback, S.F., 2001. Concepts from complex adaptive systems as a framework for individual-bas</w:t>
       </w:r>
       <w:r>
         <w:rPr>
@@ -5493,7 +5745,7 @@
 </file>
 
 <file path=word/endnotes.xml><?xml version="1.0" encoding="utf-8"?>
-<w:endnotes xmlns:wpc="http://schemas.microsoft.com/office/word/2010/wordprocessingCanvas" xmlns:mo="http://schemas.microsoft.com/office/mac/office/2008/main" xmlns:mc="http://schemas.openxmlformats.org/markup-compatibility/2006" xmlns:mv="urn:schemas-microsoft-com:mac:vml" xmlns:o="urn:schemas-microsoft-com:office:office" xmlns:r="http://schemas.openxmlformats.org/officeDocument/2006/relationships" xmlns:m="http://schemas.openxmlformats.org/officeDocument/2006/math" xmlns:v="urn:schemas-microsoft-com:vml" xmlns:wp14="http://schemas.microsoft.com/office/word/2010/wordprocessingDrawing" xmlns:wp="http://schemas.openxmlformats.org/drawingml/2006/wordprocessingDrawing" xmlns:w10="urn:schemas-microsoft-com:office:word" xmlns:w="http://schemas.openxmlformats.org/wordprocessingml/2006/main" xmlns:w14="http://schemas.microsoft.com/office/word/2010/wordml" xmlns:w15="http://schemas.microsoft.com/office/word/2012/wordml" xmlns:wpg="http://schemas.microsoft.com/office/word/2010/wordprocessingGroup" xmlns:wpi="http://schemas.microsoft.com/office/word/2010/wordprocessingInk" xmlns:wne="http://schemas.microsoft.com/office/word/2006/wordml" xmlns:wps="http://schemas.microsoft.com/office/word/2010/wordprocessingShape" mc:Ignorable="w14 w15 wp14">
+<w:endnotes xmlns:wpc="http://schemas.microsoft.com/office/word/2010/wordprocessingCanvas" xmlns:mc="http://schemas.openxmlformats.org/markup-compatibility/2006" xmlns:o="urn:schemas-microsoft-com:office:office" xmlns:r="http://schemas.openxmlformats.org/officeDocument/2006/relationships" xmlns:m="http://schemas.openxmlformats.org/officeDocument/2006/math" xmlns:v="urn:schemas-microsoft-com:vml" xmlns:wp14="http://schemas.microsoft.com/office/word/2010/wordprocessingDrawing" xmlns:wp="http://schemas.openxmlformats.org/drawingml/2006/wordprocessingDrawing" xmlns:w10="urn:schemas-microsoft-com:office:word" xmlns:w="http://schemas.openxmlformats.org/wordprocessingml/2006/main" xmlns:w14="http://schemas.microsoft.com/office/word/2010/wordml" xmlns:w15="http://schemas.microsoft.com/office/word/2012/wordml" xmlns:wpg="http://schemas.microsoft.com/office/word/2010/wordprocessingGroup" xmlns:wpi="http://schemas.microsoft.com/office/word/2010/wordprocessingInk" xmlns:wne="http://schemas.microsoft.com/office/word/2006/wordml" xmlns:wps="http://schemas.microsoft.com/office/word/2010/wordprocessingShape" mc:Ignorable="w14 w15 wp14">
   <w:endnote w:type="separator" w:id="-1">
     <w:p>
       <w:pPr>
@@ -5518,7 +5770,7 @@
 </file>
 
 <file path=word/footnotes.xml><?xml version="1.0" encoding="utf-8"?>
-<w:footnotes xmlns:wpc="http://schemas.microsoft.com/office/word/2010/wordprocessingCanvas" xmlns:mo="http://schemas.microsoft.com/office/mac/office/2008/main" xmlns:mc="http://schemas.openxmlformats.org/markup-compatibility/2006" xmlns:mv="urn:schemas-microsoft-com:mac:vml" xmlns:o="urn:schemas-microsoft-com:office:office" xmlns:r="http://schemas.openxmlformats.org/officeDocument/2006/relationships" xmlns:m="http://schemas.openxmlformats.org/officeDocument/2006/math" xmlns:v="urn:schemas-microsoft-com:vml" xmlns:wp14="http://schemas.microsoft.com/office/word/2010/wordprocessingDrawing" xmlns:wp="http://schemas.openxmlformats.org/drawingml/2006/wordprocessingDrawing" xmlns:w10="urn:schemas-microsoft-com:office:word" xmlns:w="http://schemas.openxmlformats.org/wordprocessingml/2006/main" xmlns:w14="http://schemas.microsoft.com/office/word/2010/wordml" xmlns:w15="http://schemas.microsoft.com/office/word/2012/wordml" xmlns:wpg="http://schemas.microsoft.com/office/word/2010/wordprocessingGroup" xmlns:wpi="http://schemas.microsoft.com/office/word/2010/wordprocessingInk" xmlns:wne="http://schemas.microsoft.com/office/word/2006/wordml" xmlns:wps="http://schemas.microsoft.com/office/word/2010/wordprocessingShape" mc:Ignorable="w14 w15 wp14">
+<w:footnotes xmlns:wpc="http://schemas.microsoft.com/office/word/2010/wordprocessingCanvas" xmlns:mc="http://schemas.openxmlformats.org/markup-compatibility/2006" xmlns:o="urn:schemas-microsoft-com:office:office" xmlns:r="http://schemas.openxmlformats.org/officeDocument/2006/relationships" xmlns:m="http://schemas.openxmlformats.org/officeDocument/2006/math" xmlns:v="urn:schemas-microsoft-com:vml" xmlns:wp14="http://schemas.microsoft.com/office/word/2010/wordprocessingDrawing" xmlns:wp="http://schemas.openxmlformats.org/drawingml/2006/wordprocessingDrawing" xmlns:w10="urn:schemas-microsoft-com:office:word" xmlns:w="http://schemas.openxmlformats.org/wordprocessingml/2006/main" xmlns:w14="http://schemas.microsoft.com/office/word/2010/wordml" xmlns:w15="http://schemas.microsoft.com/office/word/2012/wordml" xmlns:wpg="http://schemas.microsoft.com/office/word/2010/wordprocessingGroup" xmlns:wpi="http://schemas.microsoft.com/office/word/2010/wordprocessingInk" xmlns:wne="http://schemas.microsoft.com/office/word/2006/wordml" xmlns:wps="http://schemas.microsoft.com/office/word/2010/wordprocessingShape" mc:Ignorable="w14 w15 wp14">
   <w:footnote w:type="separator" w:id="-1">
     <w:p>
       <w:pPr>
@@ -5543,8 +5795,8 @@
 </file>
 
 <file path=word/numbering.xml><?xml version="1.0" encoding="utf-8"?>
-<w:numbering xmlns:wpc="http://schemas.microsoft.com/office/word/2010/wordprocessingCanvas" xmlns:mo="http://schemas.microsoft.com/office/mac/office/2008/main" xmlns:mc="http://schemas.openxmlformats.org/markup-compatibility/2006" xmlns:mv="urn:schemas-microsoft-com:mac:vml" xmlns:o="urn:schemas-microsoft-com:office:office" xmlns:r="http://schemas.openxmlformats.org/officeDocument/2006/relationships" xmlns:m="http://schemas.openxmlformats.org/officeDocument/2006/math" xmlns:v="urn:schemas-microsoft-com:vml" xmlns:wp14="http://schemas.microsoft.com/office/word/2010/wordprocessingDrawing" xmlns:wp="http://schemas.openxmlformats.org/drawingml/2006/wordprocessingDrawing" xmlns:w10="urn:schemas-microsoft-com:office:word" xmlns:w="http://schemas.openxmlformats.org/wordprocessingml/2006/main" xmlns:w14="http://schemas.microsoft.com/office/word/2010/wordml" xmlns:w15="http://schemas.microsoft.com/office/word/2012/wordml" xmlns:wpg="http://schemas.microsoft.com/office/word/2010/wordprocessingGroup" xmlns:wpi="http://schemas.microsoft.com/office/word/2010/wordprocessingInk" xmlns:wne="http://schemas.microsoft.com/office/word/2006/wordml" xmlns:wps="http://schemas.microsoft.com/office/word/2010/wordprocessingShape" mc:Ignorable="w14 w15 wp14">
-  <w:abstractNum w:abstractNumId="0">
+<w:numbering xmlns:wpc="http://schemas.microsoft.com/office/word/2010/wordprocessingCanvas" xmlns:mc="http://schemas.openxmlformats.org/markup-compatibility/2006" xmlns:o="urn:schemas-microsoft-com:office:office" xmlns:r="http://schemas.openxmlformats.org/officeDocument/2006/relationships" xmlns:m="http://schemas.openxmlformats.org/officeDocument/2006/math" xmlns:v="urn:schemas-microsoft-com:vml" xmlns:wp14="http://schemas.microsoft.com/office/word/2010/wordprocessingDrawing" xmlns:wp="http://schemas.openxmlformats.org/drawingml/2006/wordprocessingDrawing" xmlns:w10="urn:schemas-microsoft-com:office:word" xmlns:w="http://schemas.openxmlformats.org/wordprocessingml/2006/main" xmlns:w14="http://schemas.microsoft.com/office/word/2010/wordml" xmlns:w15="http://schemas.microsoft.com/office/word/2012/wordml" xmlns:wpg="http://schemas.microsoft.com/office/word/2010/wordprocessingGroup" xmlns:wpi="http://schemas.microsoft.com/office/word/2010/wordprocessingInk" xmlns:wne="http://schemas.microsoft.com/office/word/2006/wordml" xmlns:wps="http://schemas.microsoft.com/office/word/2010/wordprocessingShape" mc:Ignorable="w14 w15 wp14">
+  <w:abstractNum w:abstractNumId="0" w15:restartNumberingAfterBreak="0">
     <w:nsid w:val="07880EF9"/>
     <w:multiLevelType w:val="hybridMultilevel"/>
     <w:tmpl w:val="F1004DAA"/>
@@ -5657,7 +5909,7 @@
       </w:rPr>
     </w:lvl>
   </w:abstractNum>
-  <w:abstractNum w:abstractNumId="1">
+  <w:abstractNum w:abstractNumId="1" w15:restartNumberingAfterBreak="0">
     <w:nsid w:val="15CF4CA2"/>
     <w:multiLevelType w:val="hybridMultilevel"/>
     <w:tmpl w:val="659CAF40"/>
@@ -5746,7 +5998,7 @@
       </w:pPr>
     </w:lvl>
   </w:abstractNum>
-  <w:abstractNum w:abstractNumId="2">
+  <w:abstractNum w:abstractNumId="2" w15:restartNumberingAfterBreak="0">
     <w:nsid w:val="1F913390"/>
     <w:multiLevelType w:val="hybridMultilevel"/>
     <w:tmpl w:val="6D00FDBA"/>
@@ -5835,7 +6087,7 @@
       </w:pPr>
     </w:lvl>
   </w:abstractNum>
-  <w:abstractNum w:abstractNumId="3">
+  <w:abstractNum w:abstractNumId="3" w15:restartNumberingAfterBreak="0">
     <w:nsid w:val="2CEA5380"/>
     <w:multiLevelType w:val="hybridMultilevel"/>
     <w:tmpl w:val="AFD89852"/>
@@ -5924,7 +6176,7 @@
       </w:pPr>
     </w:lvl>
   </w:abstractNum>
-  <w:abstractNum w:abstractNumId="4">
+  <w:abstractNum w:abstractNumId="4" w15:restartNumberingAfterBreak="0">
     <w:nsid w:val="2D677A33"/>
     <w:multiLevelType w:val="hybridMultilevel"/>
     <w:tmpl w:val="1472AB9A"/>
@@ -6013,7 +6265,7 @@
       </w:pPr>
     </w:lvl>
   </w:abstractNum>
-  <w:abstractNum w:abstractNumId="5">
+  <w:abstractNum w:abstractNumId="5" w15:restartNumberingAfterBreak="0">
     <w:nsid w:val="3FD878D5"/>
     <w:multiLevelType w:val="multilevel"/>
     <w:tmpl w:val="C582A41E"/>
@@ -6126,7 +6378,93 @@
       </w:pPr>
     </w:lvl>
   </w:abstractNum>
-  <w:abstractNum w:abstractNumId="6">
+  <w:abstractNum w:abstractNumId="6" w15:restartNumberingAfterBreak="0">
+    <w:nsid w:val="41290C12"/>
+    <w:multiLevelType w:val="hybridMultilevel"/>
+    <w:tmpl w:val="799E3F58"/>
+    <w:lvl w:ilvl="0" w:tplc="0409000F">
+      <w:start w:val="1"/>
+      <w:numFmt w:val="decimal"/>
+      <w:lvlText w:val="%1."/>
+      <w:lvlJc w:val="left"/>
+      <w:pPr>
+        <w:ind w:left="720" w:hanging="360"/>
+      </w:pPr>
+    </w:lvl>
+    <w:lvl w:ilvl="1" w:tplc="04090019" w:tentative="1">
+      <w:start w:val="1"/>
+      <w:numFmt w:val="lowerLetter"/>
+      <w:lvlText w:val="%2."/>
+      <w:lvlJc w:val="left"/>
+      <w:pPr>
+        <w:ind w:left="1440" w:hanging="360"/>
+      </w:pPr>
+    </w:lvl>
+    <w:lvl w:ilvl="2" w:tplc="0409001B" w:tentative="1">
+      <w:start w:val="1"/>
+      <w:numFmt w:val="lowerRoman"/>
+      <w:lvlText w:val="%3."/>
+      <w:lvlJc w:val="right"/>
+      <w:pPr>
+        <w:ind w:left="2160" w:hanging="180"/>
+      </w:pPr>
+    </w:lvl>
+    <w:lvl w:ilvl="3" w:tplc="0409000F" w:tentative="1">
+      <w:start w:val="1"/>
+      <w:numFmt w:val="decimal"/>
+      <w:lvlText w:val="%4."/>
+      <w:lvlJc w:val="left"/>
+      <w:pPr>
+        <w:ind w:left="2880" w:hanging="360"/>
+      </w:pPr>
+    </w:lvl>
+    <w:lvl w:ilvl="4" w:tplc="04090019" w:tentative="1">
+      <w:start w:val="1"/>
+      <w:numFmt w:val="lowerLetter"/>
+      <w:lvlText w:val="%5."/>
+      <w:lvlJc w:val="left"/>
+      <w:pPr>
+        <w:ind w:left="3600" w:hanging="360"/>
+      </w:pPr>
+    </w:lvl>
+    <w:lvl w:ilvl="5" w:tplc="0409001B" w:tentative="1">
+      <w:start w:val="1"/>
+      <w:numFmt w:val="lowerRoman"/>
+      <w:lvlText w:val="%6."/>
+      <w:lvlJc w:val="right"/>
+      <w:pPr>
+        <w:ind w:left="4320" w:hanging="180"/>
+      </w:pPr>
+    </w:lvl>
+    <w:lvl w:ilvl="6" w:tplc="0409000F" w:tentative="1">
+      <w:start w:val="1"/>
+      <w:numFmt w:val="decimal"/>
+      <w:lvlText w:val="%7."/>
+      <w:lvlJc w:val="left"/>
+      <w:pPr>
+        <w:ind w:left="5040" w:hanging="360"/>
+      </w:pPr>
+    </w:lvl>
+    <w:lvl w:ilvl="7" w:tplc="04090019" w:tentative="1">
+      <w:start w:val="1"/>
+      <w:numFmt w:val="lowerLetter"/>
+      <w:lvlText w:val="%8."/>
+      <w:lvlJc w:val="left"/>
+      <w:pPr>
+        <w:ind w:left="5760" w:hanging="360"/>
+      </w:pPr>
+    </w:lvl>
+    <w:lvl w:ilvl="8" w:tplc="0409001B" w:tentative="1">
+      <w:start w:val="1"/>
+      <w:numFmt w:val="lowerRoman"/>
+      <w:lvlText w:val="%9."/>
+      <w:lvlJc w:val="right"/>
+      <w:pPr>
+        <w:ind w:left="6480" w:hanging="180"/>
+      </w:pPr>
+    </w:lvl>
+  </w:abstractNum>
+  <w:abstractNum w:abstractNumId="7" w15:restartNumberingAfterBreak="0">
     <w:nsid w:val="4218625E"/>
     <w:multiLevelType w:val="hybridMultilevel"/>
     <w:tmpl w:val="A6CEA41A"/>
@@ -6215,7 +6553,7 @@
       </w:pPr>
     </w:lvl>
   </w:abstractNum>
-  <w:abstractNum w:abstractNumId="7">
+  <w:abstractNum w:abstractNumId="8" w15:restartNumberingAfterBreak="0">
     <w:nsid w:val="424C2E9A"/>
     <w:multiLevelType w:val="hybridMultilevel"/>
     <w:tmpl w:val="E53E11B4"/>
@@ -6304,7 +6642,7 @@
       </w:pPr>
     </w:lvl>
   </w:abstractNum>
-  <w:abstractNum w:abstractNumId="8">
+  <w:abstractNum w:abstractNumId="9" w15:restartNumberingAfterBreak="0">
     <w:nsid w:val="46BB2B65"/>
     <w:multiLevelType w:val="hybridMultilevel"/>
     <w:tmpl w:val="4AC25A6A"/>
@@ -6393,7 +6731,7 @@
       </w:pPr>
     </w:lvl>
   </w:abstractNum>
-  <w:abstractNum w:abstractNumId="9">
+  <w:abstractNum w:abstractNumId="10" w15:restartNumberingAfterBreak="0">
     <w:nsid w:val="5A595957"/>
     <w:multiLevelType w:val="multilevel"/>
     <w:tmpl w:val="63AE996E"/>
@@ -6506,7 +6844,7 @@
       </w:pPr>
     </w:lvl>
   </w:abstractNum>
-  <w:abstractNum w:abstractNumId="10">
+  <w:abstractNum w:abstractNumId="11" w15:restartNumberingAfterBreak="0">
     <w:nsid w:val="5E2A301F"/>
     <w:multiLevelType w:val="hybridMultilevel"/>
     <w:tmpl w:val="E640AE20"/>
@@ -6595,7 +6933,7 @@
       </w:pPr>
     </w:lvl>
   </w:abstractNum>
-  <w:abstractNum w:abstractNumId="11">
+  <w:abstractNum w:abstractNumId="12" w15:restartNumberingAfterBreak="0">
     <w:nsid w:val="649042F6"/>
     <w:multiLevelType w:val="hybridMultilevel"/>
     <w:tmpl w:val="47BC82D6"/>
@@ -6708,7 +7046,7 @@
       </w:rPr>
     </w:lvl>
   </w:abstractNum>
-  <w:abstractNum w:abstractNumId="12">
+  <w:abstractNum w:abstractNumId="13" w15:restartNumberingAfterBreak="0">
     <w:nsid w:val="69687C86"/>
     <w:multiLevelType w:val="hybridMultilevel"/>
     <w:tmpl w:val="01464838"/>
@@ -6797,7 +7135,7 @@
       </w:pPr>
     </w:lvl>
   </w:abstractNum>
-  <w:abstractNum w:abstractNumId="13">
+  <w:abstractNum w:abstractNumId="14" w15:restartNumberingAfterBreak="0">
     <w:nsid w:val="76612A7D"/>
     <w:multiLevelType w:val="hybridMultilevel"/>
     <w:tmpl w:val="A7840F50"/>
@@ -6886,7 +7224,7 @@
       </w:pPr>
     </w:lvl>
   </w:abstractNum>
-  <w:abstractNum w:abstractNumId="14">
+  <w:abstractNum w:abstractNumId="15" w15:restartNumberingAfterBreak="0">
     <w:nsid w:val="77BD69DE"/>
     <w:multiLevelType w:val="hybridMultilevel"/>
     <w:tmpl w:val="E3F49A42"/>
@@ -6999,7 +7337,7 @@
       </w:rPr>
     </w:lvl>
   </w:abstractNum>
-  <w:abstractNum w:abstractNumId="15">
+  <w:abstractNum w:abstractNumId="16" w15:restartNumberingAfterBreak="0">
     <w:nsid w:val="7A6F3B21"/>
     <w:multiLevelType w:val="hybridMultilevel"/>
     <w:tmpl w:val="C54A6018"/>
@@ -7119,7 +7457,7 @@
     <w:abstractNumId w:val="5"/>
   </w:num>
   <w:num w:numId="3">
-    <w:abstractNumId w:val="9"/>
+    <w:abstractNumId w:val="10"/>
     <w:lvlOverride w:ilvl="0">
       <w:lvl w:ilvl="0">
         <w:numFmt w:val="decimal"/>
@@ -7129,7 +7467,7 @@
     </w:lvlOverride>
   </w:num>
   <w:num w:numId="4">
-    <w:abstractNumId w:val="9"/>
+    <w:abstractNumId w:val="10"/>
     <w:lvlOverride w:ilvl="0">
       <w:lvl w:ilvl="0">
         <w:numFmt w:val="decimal"/>
@@ -7139,7 +7477,7 @@
     </w:lvlOverride>
   </w:num>
   <w:num w:numId="5">
-    <w:abstractNumId w:val="13"/>
+    <w:abstractNumId w:val="14"/>
   </w:num>
   <w:num w:numId="6">
     <w:abstractNumId w:val="0"/>
@@ -7148,34 +7486,37 @@
     <w:abstractNumId w:val="3"/>
   </w:num>
   <w:num w:numId="8">
-    <w:abstractNumId w:val="12"/>
+    <w:abstractNumId w:val="13"/>
   </w:num>
   <w:num w:numId="9">
-    <w:abstractNumId w:val="15"/>
+    <w:abstractNumId w:val="16"/>
   </w:num>
   <w:num w:numId="10">
     <w:abstractNumId w:val="1"/>
   </w:num>
   <w:num w:numId="11">
-    <w:abstractNumId w:val="11"/>
+    <w:abstractNumId w:val="12"/>
   </w:num>
   <w:num w:numId="12">
-    <w:abstractNumId w:val="14"/>
+    <w:abstractNumId w:val="15"/>
   </w:num>
   <w:num w:numId="13">
-    <w:abstractNumId w:val="10"/>
+    <w:abstractNumId w:val="11"/>
   </w:num>
   <w:num w:numId="14">
     <w:abstractNumId w:val="4"/>
   </w:num>
   <w:num w:numId="15">
-    <w:abstractNumId w:val="6"/>
+    <w:abstractNumId w:val="7"/>
   </w:num>
   <w:num w:numId="16">
+    <w:abstractNumId w:val="9"/>
+  </w:num>
+  <w:num w:numId="17">
     <w:abstractNumId w:val="8"/>
   </w:num>
-  <w:num w:numId="17">
-    <w:abstractNumId w:val="7"/>
+  <w:num w:numId="18">
+    <w:abstractNumId w:val="6"/>
   </w:num>
 </w:numbering>
 </file>
@@ -7197,7 +7538,7 @@
       </w:pPr>
     </w:pPrDefault>
   </w:docDefaults>
-  <w:latentStyles w:defLockedState="0" w:defUIPriority="99" w:defSemiHidden="0" w:defUnhideWhenUsed="0" w:defQFormat="0" w:count="382">
+  <w:latentStyles w:defLockedState="0" w:defUIPriority="99" w:defSemiHidden="0" w:defUnhideWhenUsed="0" w:defQFormat="0" w:count="371">
     <w:lsdException w:name="Normal" w:uiPriority="0" w:qFormat="1"/>
     <w:lsdException w:name="heading 1" w:uiPriority="9" w:qFormat="1"/>
     <w:lsdException w:name="heading 2" w:semiHidden="1" w:uiPriority="9" w:unhideWhenUsed="1" w:qFormat="1"/>
@@ -7303,6 +7644,7 @@
     <w:lsdException w:name="HTML Sample" w:semiHidden="1" w:unhideWhenUsed="1"/>
     <w:lsdException w:name="HTML Typewriter" w:semiHidden="1" w:unhideWhenUsed="1"/>
     <w:lsdException w:name="HTML Variable" w:semiHidden="1" w:unhideWhenUsed="1"/>
+    <w:lsdException w:name="Normal Table" w:semiHidden="1" w:unhideWhenUsed="1"/>
     <w:lsdException w:name="annotation subject" w:semiHidden="1" w:unhideWhenUsed="1"/>
     <w:lsdException w:name="No List" w:semiHidden="1" w:unhideWhenUsed="1"/>
     <w:lsdException w:name="Outline List 1" w:semiHidden="1" w:unhideWhenUsed="1"/>
@@ -7348,9 +7690,11 @@
     <w:lsdException w:name="Table Subtle 1" w:semiHidden="1" w:unhideWhenUsed="1"/>
     <w:lsdException w:name="Table Subtle 2" w:semiHidden="1" w:unhideWhenUsed="1"/>
     <w:lsdException w:name="Table Web 1" w:semiHidden="1" w:unhideWhenUsed="1"/>
+    <w:lsdException w:name="Table Web 2" w:semiHidden="1" w:unhideWhenUsed="1"/>
     <w:lsdException w:name="Table Web 3" w:semiHidden="1" w:unhideWhenUsed="1"/>
     <w:lsdException w:name="Balloon Text" w:semiHidden="1" w:unhideWhenUsed="1"/>
     <w:lsdException w:name="Table Grid" w:uiPriority="39"/>
+    <w:lsdException w:name="Table Theme" w:semiHidden="1" w:unhideWhenUsed="1"/>
     <w:lsdException w:name="Placeholder Text" w:semiHidden="1"/>
     <w:lsdException w:name="No Spacing" w:uiPriority="1" w:qFormat="1"/>
     <w:lsdException w:name="Light Shading" w:uiPriority="60"/>
@@ -7566,8 +7910,6 @@
     <w:lsdException w:name="List Table 5 Dark Accent 6" w:uiPriority="50"/>
     <w:lsdException w:name="List Table 6 Colorful Accent 6" w:uiPriority="51"/>
     <w:lsdException w:name="List Table 7 Colorful Accent 6" w:uiPriority="52"/>
-    <w:lsdException w:name="Mention" w:semiHidden="1" w:unhideWhenUsed="1"/>
-    <w:lsdException w:name="Smart Hyperlink" w:semiHidden="1" w:unhideWhenUsed="1"/>
   </w:latentStyles>
   <w:style w:type="paragraph" w:default="1" w:styleId="Normal">
     <w:name w:val="Normal"/>
@@ -7707,7 +8049,6 @@
       <w:spacing w:after="0" w:line="240" w:lineRule="auto"/>
     </w:pPr>
     <w:tblPr>
-      <w:tblInd w:w="0" w:type="dxa"/>
       <w:tblBorders>
         <w:top w:val="single" w:sz="4" w:space="0" w:color="auto"/>
         <w:left w:val="single" w:sz="4" w:space="0" w:color="auto"/>
@@ -7716,12 +8057,6 @@
         <w:insideH w:val="single" w:sz="4" w:space="0" w:color="auto"/>
         <w:insideV w:val="single" w:sz="4" w:space="0" w:color="auto"/>
       </w:tblBorders>
-      <w:tblCellMar>
-        <w:top w:w="0" w:type="dxa"/>
-        <w:left w:w="108" w:type="dxa"/>
-        <w:bottom w:w="0" w:type="dxa"/>
-        <w:right w:w="108" w:type="dxa"/>
-      </w:tblCellMar>
     </w:tblPr>
   </w:style>
   <w:style w:type="paragraph" w:styleId="NormalWeb">
@@ -8020,7 +8355,7 @@
 </file>
 
 <file path=customXml/itemProps1.xml><?xml version="1.0" encoding="utf-8"?>
-<ds:datastoreItem xmlns:ds="http://schemas.openxmlformats.org/officeDocument/2006/customXml" ds:itemID="{26F47C97-E0CB-A44C-BE38-E38B931774E4}">
+<ds:datastoreItem xmlns:ds="http://schemas.openxmlformats.org/officeDocument/2006/customXml" ds:itemID="{C4AC29A9-6515-44DC-B2F9-64F2BBED39C4}">
   <ds:schemaRefs>
     <ds:schemaRef ds:uri="http://schemas.openxmlformats.org/officeDocument/2006/bibliography"/>
   </ds:schemaRefs>

</xml_diff>